<commit_message>
added files necessary for submission
</commit_message>
<xml_diff>
--- a/writeUp/cover_letter_mrr.docx
+++ b/writeUp/cover_letter_mrr.docx
@@ -3,18 +3,10 @@
 <w:document xmlns:wpc="http://schemas.microsoft.com/office/word/2010/wordprocessingCanvas" xmlns:cx="http://schemas.microsoft.com/office/drawing/2014/chartex" xmlns:cx1="http://schemas.microsoft.com/office/drawing/2015/9/8/chartex" xmlns:cx2="http://schemas.microsoft.com/office/drawing/2015/10/21/chartex" xmlns:cx3="http://schemas.microsoft.com/office/drawing/2016/5/9/chartex" xmlns:cx4="http://schemas.microsoft.com/office/drawing/2016/5/10/chartex" xmlns:cx5="http://schemas.microsoft.com/office/drawing/2016/5/11/chartex" xmlns:cx6="http://schemas.microsoft.com/office/drawing/2016/5/12/chartex" xmlns:cx7="http://schemas.microsoft.com/office/drawing/2016/5/13/chartex" xmlns:cx8="http://schemas.microsoft.com/office/drawing/2016/5/14/chartex" xmlns:mc="http://schemas.openxmlformats.org/markup-compatibility/2006" xmlns:aink="http://schemas.microsoft.com/office/drawing/2016/ink" xmlns:am3d="http://schemas.microsoft.com/office/drawing/2017/model3d" xmlns:o="urn:schemas-microsoft-com:office:office" xmlns:r="http://schemas.openxmlformats.org/officeDocument/2006/relationships" xmlns:m="http://schemas.openxmlformats.org/officeDocument/2006/math" xmlns:v="urn:schemas-microsoft-com:vml" xmlns:wp14="http://schemas.microsoft.com/office/word/2010/wordprocessingDrawing" xmlns:wp="http://schemas.openxmlformats.org/drawingml/2006/wordprocessingDrawing" xmlns:w10="urn:schemas-microsoft-com:office:word" xmlns:w="http://schemas.openxmlformats.org/wordprocessingml/2006/main" xmlns:w14="http://schemas.microsoft.com/office/word/2010/wordml" xmlns:w15="http://schemas.microsoft.com/office/word/2012/wordml" xmlns:w16cid="http://schemas.microsoft.com/office/word/2016/wordml/cid" xmlns:w16se="http://schemas.microsoft.com/office/word/2015/wordml/symex" xmlns:wpg="http://schemas.microsoft.com/office/word/2010/wordprocessingGroup" xmlns:wpi="http://schemas.microsoft.com/office/word/2010/wordprocessingInk" xmlns:wne="http://schemas.microsoft.com/office/word/2006/wordml" xmlns:wps="http://schemas.microsoft.com/office/word/2010/wordprocessingShape" mc:Ignorable="w14 w15 w16se w16cid wp14">
   <w:body>
     <w:p>
-      <w:pPr>
-        <w:spacing w:line="276" w:lineRule="auto"/>
+      <w:r>
         <w:rPr>
-          <w:rFonts w:cs="Arial"/>
-          <w:sz w:val="24"/>
-        </w:rPr>
-      </w:pPr>
-      <w:r>
-        <w:rPr>
-          <w:rFonts w:cs="Arial"/>
           <w:noProof/>
-          <w:sz w:val="24"/>
+          <w:lang w:eastAsia="en-GB"/>
         </w:rPr>
         <mc:AlternateContent>
           <mc:Choice Requires="wps">
@@ -183,1194 +175,556 @@
       </w:r>
       <w:r>
         <w:rPr>
-          <w:rFonts w:cs="Arial"/>
           <w:noProof/>
-          <w:sz w:val="24"/>
         </w:rPr>
-        <w:t>18</w:t>
-      </w:r>
+        <w:t>25</w:t>
+      </w:r>
+      <w:bookmarkStart w:id="4" w:name="_GoBack"/>
+      <w:bookmarkEnd w:id="4"/>
       <w:r>
         <w:rPr>
-          <w:rFonts w:cs="Arial"/>
           <w:noProof/>
-          <w:sz w:val="24"/>
           <w:vertAlign w:val="superscript"/>
         </w:rPr>
         <w:t>th</w:t>
       </w:r>
       <w:r>
         <w:rPr>
-          <w:rFonts w:cs="Arial"/>
           <w:noProof/>
-          <w:sz w:val="24"/>
         </w:rPr>
         <w:t xml:space="preserve"> May 2022</w:t>
       </w:r>
     </w:p>
     <w:p>
-      <w:pPr>
-        <w:spacing w:line="276" w:lineRule="auto"/>
-        <w:rPr>
-          <w:rFonts w:cs="Arial"/>
-          <w:sz w:val="24"/>
-        </w:rPr>
-      </w:pPr>
-      <w:r>
-        <w:rPr>
-          <w:rFonts w:cs="Arial"/>
-          <w:sz w:val="24"/>
-        </w:rPr>
+      <w:r>
         <w:br/>
       </w:r>
       <w:r>
-        <w:rPr>
-          <w:rFonts w:cs="Arial"/>
-          <w:sz w:val="24"/>
-        </w:rPr>
         <w:t xml:space="preserve">Dr </w:t>
       </w:r>
       <w:proofErr w:type="spellStart"/>
       <w:r>
-        <w:rPr>
-          <w:rFonts w:cs="Arial"/>
-          <w:sz w:val="24"/>
-        </w:rPr>
         <w:t>Nonia</w:t>
       </w:r>
       <w:proofErr w:type="spellEnd"/>
       <w:r>
-        <w:rPr>
-          <w:rFonts w:cs="Arial"/>
-          <w:sz w:val="24"/>
-        </w:rPr>
         <w:t xml:space="preserve"> </w:t>
       </w:r>
       <w:proofErr w:type="spellStart"/>
       <w:r>
-        <w:rPr>
-          <w:rFonts w:cs="Arial"/>
-          <w:sz w:val="24"/>
-        </w:rPr>
         <w:t>Pariente</w:t>
       </w:r>
       <w:proofErr w:type="spellEnd"/>
     </w:p>
     <w:p>
-      <w:pPr>
-        <w:spacing w:line="276" w:lineRule="auto"/>
-        <w:rPr>
-          <w:rFonts w:cs="Arial"/>
-          <w:sz w:val="24"/>
-        </w:rPr>
-      </w:pPr>
-      <w:r>
-        <w:rPr>
-          <w:rFonts w:cs="Arial"/>
-          <w:sz w:val="24"/>
-        </w:rPr>
+      <w:r>
         <w:t>Editor-in-Chief</w:t>
       </w:r>
     </w:p>
     <w:p>
-      <w:pPr>
-        <w:spacing w:line="276" w:lineRule="auto"/>
+      <w:r>
+        <w:t>PLOS Biology</w:t>
+      </w:r>
+    </w:p>
+    <w:p/>
+    <w:p>
+      <w:r>
+        <w:t xml:space="preserve">Dear </w:t>
+      </w:r>
+      <w:r>
+        <w:t xml:space="preserve">Dr </w:t>
+      </w:r>
+      <w:proofErr w:type="spellStart"/>
+      <w:r>
+        <w:t>Pariente</w:t>
+      </w:r>
+      <w:proofErr w:type="spellEnd"/>
+      <w:r>
+        <w:t>,</w:t>
+      </w:r>
+    </w:p>
+    <w:p/>
+    <w:p>
+      <w:r>
+        <w:t xml:space="preserve">Please find </w:t>
+      </w:r>
+      <w:r>
+        <w:t>accompanying</w:t>
+      </w:r>
+      <w:r>
+        <w:t xml:space="preserve"> </w:t>
+      </w:r>
+      <w:r>
+        <w:t xml:space="preserve">this </w:t>
+      </w:r>
+      <w:r>
+        <w:t>letter</w:t>
+      </w:r>
+      <w:r>
+        <w:t xml:space="preserve"> </w:t>
+      </w:r>
+      <w:r>
+        <w:t>our manuscript, “</w:t>
+      </w:r>
+      <w:r>
         <w:rPr>
-          <w:rFonts w:cs="Arial"/>
-          <w:sz w:val="24"/>
-        </w:rPr>
-      </w:pPr>
-      <w:r>
-        <w:rPr>
-          <w:rFonts w:cs="Arial"/>
-          <w:sz w:val="24"/>
-        </w:rPr>
-        <w:t>PLOS Biology</w:t>
-      </w:r>
-    </w:p>
-    <w:p>
-      <w:pPr>
-        <w:spacing w:line="276" w:lineRule="auto"/>
-        <w:rPr>
-          <w:rFonts w:cs="Arial"/>
-          <w:sz w:val="24"/>
-        </w:rPr>
-      </w:pPr>
-    </w:p>
-    <w:p>
-      <w:pPr>
-        <w:spacing w:line="276" w:lineRule="auto"/>
-        <w:rPr>
-          <w:rFonts w:cs="Arial"/>
-          <w:sz w:val="24"/>
-        </w:rPr>
-      </w:pPr>
-      <w:r>
-        <w:rPr>
-          <w:rFonts w:cs="Arial"/>
-          <w:sz w:val="24"/>
-        </w:rPr>
-        <w:t xml:space="preserve">Dear </w:t>
-      </w:r>
-      <w:r>
-        <w:rPr>
-          <w:rFonts w:cs="Arial"/>
-          <w:sz w:val="24"/>
-        </w:rPr>
-        <w:t xml:space="preserve">Dr </w:t>
-      </w:r>
-      <w:proofErr w:type="spellStart"/>
-      <w:r>
-        <w:rPr>
-          <w:rFonts w:cs="Arial"/>
-          <w:sz w:val="24"/>
-        </w:rPr>
-        <w:t>Pariente</w:t>
-      </w:r>
-      <w:proofErr w:type="spellEnd"/>
-      <w:r>
-        <w:rPr>
-          <w:rFonts w:cs="Arial"/>
-          <w:sz w:val="24"/>
-        </w:rPr>
-        <w:t>,</w:t>
-      </w:r>
-    </w:p>
-    <w:p>
-      <w:pPr>
-        <w:spacing w:line="276" w:lineRule="auto"/>
-        <w:rPr>
-          <w:rFonts w:cs="Arial"/>
-          <w:sz w:val="24"/>
-        </w:rPr>
-      </w:pPr>
-    </w:p>
-    <w:p>
-      <w:pPr>
-        <w:rPr>
-          <w:rFonts w:cs="Arial"/>
-          <w:b/>
-          <w:sz w:val="24"/>
-          <w:lang w:val="en"/>
-        </w:rPr>
-      </w:pPr>
-      <w:r>
-        <w:rPr>
-          <w:rFonts w:cs="Arial"/>
-          <w:sz w:val="24"/>
-        </w:rPr>
-        <w:t xml:space="preserve">Please find included </w:t>
-      </w:r>
-      <w:r>
-        <w:rPr>
-          <w:rFonts w:cs="Arial"/>
-          <w:sz w:val="24"/>
-        </w:rPr>
-        <w:t>with this submission our manuscript, “</w:t>
-      </w:r>
-      <w:r>
-        <w:rPr>
-          <w:rFonts w:cs="Arial"/>
-          <w:sz w:val="24"/>
           <w:lang w:val="en"/>
         </w:rPr>
         <w:t>A Meta-analysis of Longevity Estimates of Mosquito Vectors of Disease</w:t>
       </w:r>
       <w:r>
+        <w:t>”.</w:t>
+      </w:r>
+      <w:r>
+        <w:t xml:space="preserve"> </w:t>
+      </w:r>
+      <w:r>
+        <w:t>We</w:t>
+      </w:r>
+      <w:r>
+        <w:t xml:space="preserve"> hope that you will consider our submission for </w:t>
+      </w:r>
+      <w:r>
+        <w:t>PLOS Biology.</w:t>
+      </w:r>
+    </w:p>
+    <w:p/>
+    <w:p>
+      <w:r>
+        <w:t xml:space="preserve">Mosquito borne diseases afflict hundreds of millions of people </w:t>
+      </w:r>
+      <w:r>
+        <w:t xml:space="preserve">each </w:t>
+      </w:r>
+      <w:r>
+        <w:t>year, and</w:t>
+      </w:r>
+      <w:r>
+        <w:t>,</w:t>
+      </w:r>
+      <w:r>
+        <w:t xml:space="preserve"> </w:t>
+      </w:r>
+      <w:r>
+        <w:t>because it is only long-lived mosquitoes that can transmit pathogens</w:t>
+      </w:r>
+      <w:r>
+        <w:t>,</w:t>
+      </w:r>
+      <w:r>
+        <w:t xml:space="preserve"> </w:t>
+      </w:r>
+      <w:r>
+        <w:t xml:space="preserve">our ability to manage these diseases is closely tied to our </w:t>
+      </w:r>
+      <w:r>
+        <w:t>understanding</w:t>
+      </w:r>
+      <w:r>
+        <w:t xml:space="preserve"> of the natural variation in mosquito longevity. </w:t>
+      </w:r>
+      <w:r>
+        <w:t>Despite this</w:t>
+      </w:r>
+      <w:r>
+        <w:t>, there remain</w:t>
+      </w:r>
+      <w:r>
+        <w:t xml:space="preserve"> many gaps in our</w:t>
+      </w:r>
+      <w:r>
+        <w:t xml:space="preserve"> </w:t>
+      </w:r>
+      <w:r>
+        <w:t>knowledge</w:t>
+      </w:r>
+      <w:r>
+        <w:t xml:space="preserve"> about mosquito </w:t>
+      </w:r>
+      <w:r>
+        <w:t>longevity</w:t>
+      </w:r>
+      <w:r>
+        <w:t xml:space="preserve"> despite numerous field </w:t>
+      </w:r>
+      <w:r>
+        <w:t>experiments</w:t>
+      </w:r>
+      <w:r>
+        <w:t xml:space="preserve"> spanning at least a century. A difficulty is that individual studies are often </w:t>
+      </w:r>
+      <w:r>
+        <w:t xml:space="preserve">small-scale and affected by </w:t>
+      </w:r>
+      <w:r>
+        <w:t xml:space="preserve">idiosyncratic local conditions. In this manuscript, we bring </w:t>
+      </w:r>
+      <w:r>
+        <w:t xml:space="preserve">together the data from a </w:t>
+      </w:r>
+      <w:r>
+        <w:t>great</w:t>
+      </w:r>
+      <w:r>
+        <w:t xml:space="preserve"> number of studies </w:t>
+      </w:r>
+      <w:r>
+        <w:t>in a common framework.</w:t>
+      </w:r>
+      <w:r>
+        <w:t xml:space="preserve"> This has enabled us to produce, to our knowledge, the first </w:t>
+      </w:r>
+      <w:r>
+        <w:t xml:space="preserve">synoptic </w:t>
+      </w:r>
+      <w:r>
+        <w:t xml:space="preserve">estimates of mosquito lifespan at the species, species-complex and genus levels. </w:t>
+      </w:r>
+    </w:p>
+    <w:p/>
+    <w:p>
+      <w:r>
+        <w:t>Specifically, w</w:t>
+      </w:r>
+      <w:r>
+        <w:t xml:space="preserve">e </w:t>
+      </w:r>
+      <w:r>
+        <w:t xml:space="preserve">applied </w:t>
+      </w:r>
+      <w:r>
+        <w:t>Bayesian</w:t>
+      </w:r>
+      <w:r>
+        <w:t xml:space="preserve"> meta-</w:t>
+      </w:r>
+      <w:r>
+        <w:t>analysis methods to</w:t>
+      </w:r>
+      <w:r>
+        <w:t xml:space="preserve"> </w:t>
+      </w:r>
+      <w:r>
+        <w:t xml:space="preserve">three databases of </w:t>
+      </w:r>
+      <w:r>
+        <w:t>field experiments,</w:t>
+      </w:r>
+      <w:r>
+        <w:t xml:space="preserve"> </w:t>
+      </w:r>
+      <w:r>
+        <w:t>which each provide</w:t>
+      </w:r>
+      <w:r>
+        <w:t>s</w:t>
+      </w:r>
+      <w:r>
+        <w:t xml:space="preserve"> complementary</w:t>
+      </w:r>
+      <w:r>
+        <w:t xml:space="preserve"> information on mosquito lifespan</w:t>
+      </w:r>
+      <w:r>
+        <w:t xml:space="preserve">: </w:t>
+      </w:r>
+      <w:r>
+        <w:t>a data</w:t>
+      </w:r>
+      <w:r>
+        <w:t>set</w:t>
+      </w:r>
+      <w:r>
+        <w:t xml:space="preserve"> of 232 mark-release-recapture experiments and two data</w:t>
+      </w:r>
+      <w:r>
+        <w:t>sets</w:t>
+      </w:r>
+      <w:r>
+        <w:t xml:space="preserve"> (</w:t>
+      </w:r>
+      <w:r>
+        <w:t>comprising</w:t>
+      </w:r>
+      <w:r>
+        <w:t xml:space="preserve"> 131 and 1490 </w:t>
+      </w:r>
+      <w:r>
+        <w:t>studies</w:t>
+      </w:r>
+      <w:r>
+        <w:t xml:space="preserve">, respectively) of </w:t>
+      </w:r>
+      <w:r>
+        <w:t>mosquito dissection experiments</w:t>
+      </w:r>
+      <w:r>
+        <w:t xml:space="preserve"> (the state of the reproductive system provides an estimate of age)</w:t>
+      </w:r>
+      <w:r>
+        <w:t>.</w:t>
+      </w:r>
+      <w:r>
+        <w:t xml:space="preserve"> </w:t>
+      </w:r>
+      <w:r>
+        <w:t>Of relevance to human disease</w:t>
+      </w:r>
+      <w:r>
+        <w:t xml:space="preserve">, </w:t>
+      </w:r>
+      <w:r>
+        <w:t>we</w:t>
+      </w:r>
+      <w:r>
+        <w:t xml:space="preserve"> estimat</w:t>
+      </w:r>
+      <w:r>
+        <w:t>e the</w:t>
+      </w:r>
+      <w:r>
+        <w:t xml:space="preserve"> lifespan for</w:t>
+      </w:r>
+      <w:r>
+        <w:t xml:space="preserve"> some of the most important vector species of malaria, dengue virus and Zika virus.</w:t>
+      </w:r>
+      <w:r>
+        <w:t xml:space="preserve"> Our analyses indicate that the majority of malaria vectors live for fewer than 10 days, which, indicates that </w:t>
+      </w:r>
+      <w:r>
+        <w:t xml:space="preserve">a </w:t>
+      </w:r>
+      <w:r>
+        <w:t>small fraction of mosquitoes can transmit the disease.</w:t>
+      </w:r>
+      <w:r>
+        <w:t xml:space="preserve"> For </w:t>
+      </w:r>
+      <w:r>
         <w:rPr>
-          <w:rFonts w:cs="Arial"/>
-          <w:sz w:val="24"/>
+          <w:i/>
         </w:rPr>
-        <w:t>”.</w:t>
+        <w:t>Aedes aegypti</w:t>
+      </w:r>
+      <w:r>
+        <w:t xml:space="preserve"> and </w:t>
       </w:r>
       <w:r>
         <w:rPr>
-          <w:rFonts w:cs="Arial"/>
-          <w:sz w:val="24"/>
-        </w:rPr>
-        <w:t xml:space="preserve"> </w:t>
-      </w:r>
-      <w:r>
-        <w:rPr>
-          <w:rFonts w:cs="Arial"/>
-          <w:sz w:val="24"/>
-        </w:rPr>
-        <w:t>We</w:t>
-      </w:r>
-      <w:r>
-        <w:rPr>
-          <w:rFonts w:cs="Arial"/>
-          <w:sz w:val="24"/>
-        </w:rPr>
-        <w:t xml:space="preserve"> hope that you will consider our submission for </w:t>
-      </w:r>
-      <w:r>
-        <w:rPr>
-          <w:rFonts w:cs="Arial"/>
-          <w:sz w:val="24"/>
-        </w:rPr>
-        <w:t>PLOS Biology.</w:t>
-      </w:r>
-    </w:p>
-    <w:p>
-      <w:pPr>
-        <w:spacing w:line="276" w:lineRule="auto"/>
-        <w:jc w:val="both"/>
-        <w:rPr>
-          <w:rFonts w:cs="Arial"/>
-          <w:sz w:val="24"/>
-        </w:rPr>
-      </w:pPr>
-    </w:p>
-    <w:p>
-      <w:pPr>
-        <w:spacing w:line="276" w:lineRule="auto"/>
-        <w:jc w:val="both"/>
-        <w:rPr>
-          <w:rFonts w:cs="Arial"/>
-          <w:sz w:val="24"/>
-        </w:rPr>
-      </w:pPr>
-      <w:r>
-        <w:rPr>
-          <w:rFonts w:cs="Arial"/>
-          <w:sz w:val="24"/>
-        </w:rPr>
-        <w:t xml:space="preserve">Mosquito </w:t>
-      </w:r>
-      <w:r>
-        <w:rPr>
-          <w:rFonts w:cs="Arial"/>
-          <w:sz w:val="24"/>
-        </w:rPr>
-        <w:t>mortality</w:t>
-      </w:r>
-      <w:r>
-        <w:rPr>
-          <w:rFonts w:cs="Arial"/>
-          <w:sz w:val="24"/>
-        </w:rPr>
-        <w:t xml:space="preserve"> </w:t>
-      </w:r>
-      <w:r>
-        <w:rPr>
-          <w:rFonts w:cs="Arial"/>
-          <w:sz w:val="24"/>
-        </w:rPr>
-        <w:t>shapes the transmission</w:t>
-      </w:r>
-      <w:r>
-        <w:rPr>
-          <w:rFonts w:cs="Arial"/>
-          <w:sz w:val="24"/>
-        </w:rPr>
-        <w:t xml:space="preserve"> intensity</w:t>
-      </w:r>
-      <w:r>
-        <w:rPr>
-          <w:rFonts w:cs="Arial"/>
-          <w:sz w:val="24"/>
-        </w:rPr>
-        <w:t xml:space="preserve"> of mosquito-borne disease</w:t>
-      </w:r>
-      <w:r>
-        <w:rPr>
-          <w:rFonts w:cs="Arial"/>
-          <w:sz w:val="24"/>
-        </w:rPr>
-        <w:t xml:space="preserve">, yet there remains considerable uncertainty </w:t>
-      </w:r>
-      <w:r>
-        <w:rPr>
-          <w:rFonts w:cs="Arial"/>
-          <w:sz w:val="24"/>
-        </w:rPr>
-        <w:t xml:space="preserve">about </w:t>
-      </w:r>
-      <w:r>
-        <w:rPr>
-          <w:rFonts w:cs="Arial"/>
-          <w:sz w:val="24"/>
-        </w:rPr>
-        <w:t>the</w:t>
-      </w:r>
-      <w:r>
-        <w:rPr>
-          <w:rFonts w:cs="Arial"/>
-          <w:sz w:val="24"/>
-        </w:rPr>
-        <w:t xml:space="preserve"> rate at which mosquitoes d</w:t>
-      </w:r>
-      <w:r>
-        <w:rPr>
-          <w:rFonts w:cs="Arial"/>
-          <w:sz w:val="24"/>
-        </w:rPr>
-        <w:t>i</w:t>
-      </w:r>
-      <w:r>
-        <w:rPr>
-          <w:rFonts w:cs="Arial"/>
-          <w:sz w:val="24"/>
-        </w:rPr>
-        <w:t>e</w:t>
-      </w:r>
-      <w:r>
-        <w:rPr>
-          <w:rFonts w:cs="Arial"/>
-          <w:sz w:val="24"/>
-        </w:rPr>
-        <w:t xml:space="preserve"> and whether they </w:t>
-      </w:r>
-      <w:r>
-        <w:rPr>
-          <w:rFonts w:cs="Arial"/>
-          <w:sz w:val="24"/>
-        </w:rPr>
-        <w:t>senesce</w:t>
-      </w:r>
-      <w:r>
-        <w:rPr>
-          <w:rFonts w:cs="Arial"/>
-          <w:sz w:val="24"/>
-        </w:rPr>
-        <w:t>.</w:t>
-      </w:r>
-      <w:r>
-        <w:rPr>
-          <w:rFonts w:cs="Arial"/>
-          <w:sz w:val="24"/>
-        </w:rPr>
-        <w:t xml:space="preserve"> </w:t>
-      </w:r>
-      <w:r>
-        <w:rPr>
-          <w:rFonts w:cs="Arial"/>
-          <w:sz w:val="24"/>
-        </w:rPr>
-        <w:t xml:space="preserve">In our article, we conduct </w:t>
-      </w:r>
-      <w:r>
-        <w:rPr>
-          <w:rFonts w:cs="Arial"/>
-          <w:sz w:val="24"/>
-        </w:rPr>
-        <w:t xml:space="preserve">meta-analyses of large databases of </w:t>
-      </w:r>
-      <w:r>
-        <w:rPr>
-          <w:rFonts w:cs="Arial"/>
-          <w:sz w:val="24"/>
-        </w:rPr>
-        <w:t xml:space="preserve">field experiments performed on wild mosquitoes </w:t>
-      </w:r>
-      <w:r>
-        <w:rPr>
-          <w:rFonts w:cs="Arial"/>
-          <w:sz w:val="24"/>
-        </w:rPr>
-        <w:t>which allow</w:t>
-      </w:r>
-      <w:r>
-        <w:rPr>
-          <w:rFonts w:cs="Arial"/>
-          <w:sz w:val="24"/>
-        </w:rPr>
-        <w:t>s</w:t>
-      </w:r>
-      <w:r>
-        <w:rPr>
-          <w:rFonts w:cs="Arial"/>
-          <w:sz w:val="24"/>
-        </w:rPr>
-        <w:t xml:space="preserve"> us</w:t>
-      </w:r>
-      <w:r>
-        <w:rPr>
-          <w:rFonts w:cs="Arial"/>
-          <w:sz w:val="24"/>
-        </w:rPr>
-        <w:t xml:space="preserve"> to produce, to </w:t>
-      </w:r>
-      <w:r>
-        <w:rPr>
-          <w:rFonts w:cs="Arial"/>
-          <w:sz w:val="24"/>
-        </w:rPr>
-        <w:t>our knowledge, the first estimates of mosquito lifespan at the species, species-complex and genus levels.</w:t>
-      </w:r>
-      <w:r>
-        <w:rPr>
-          <w:rFonts w:cs="Arial"/>
-          <w:sz w:val="24"/>
-        </w:rPr>
-        <w:t xml:space="preserve"> </w:t>
-      </w:r>
-      <w:r>
-        <w:rPr>
-          <w:rFonts w:cs="Arial"/>
-          <w:sz w:val="24"/>
-        </w:rPr>
-        <w:t>We are also able to pool information across studies to critically assess evidence for mosquito senescence.</w:t>
-      </w:r>
-    </w:p>
-    <w:p>
-      <w:pPr>
-        <w:spacing w:line="276" w:lineRule="auto"/>
-        <w:jc w:val="both"/>
-        <w:rPr>
-          <w:rFonts w:cs="Arial"/>
-          <w:sz w:val="24"/>
-        </w:rPr>
-      </w:pPr>
-    </w:p>
-    <w:p>
-      <w:pPr>
-        <w:spacing w:line="276" w:lineRule="auto"/>
-        <w:jc w:val="both"/>
-        <w:rPr>
-          <w:rFonts w:cs="Arial"/>
-          <w:sz w:val="24"/>
-        </w:rPr>
-      </w:pPr>
-      <w:r>
-        <w:rPr>
-          <w:rFonts w:cs="Arial"/>
-          <w:sz w:val="24"/>
-        </w:rPr>
-        <w:t xml:space="preserve">We perform </w:t>
-      </w:r>
-      <w:r>
-        <w:rPr>
-          <w:rFonts w:cs="Arial"/>
-          <w:sz w:val="24"/>
-        </w:rPr>
-        <w:t>Bayesian</w:t>
-      </w:r>
-      <w:r>
-        <w:rPr>
-          <w:rFonts w:cs="Arial"/>
-          <w:sz w:val="24"/>
-        </w:rPr>
-        <w:t xml:space="preserve"> meta-analys</w:t>
-      </w:r>
-      <w:r>
-        <w:rPr>
-          <w:rFonts w:cs="Arial"/>
-          <w:sz w:val="24"/>
-        </w:rPr>
-        <w:t>e</w:t>
-      </w:r>
-      <w:r>
-        <w:rPr>
-          <w:rFonts w:cs="Arial"/>
-          <w:sz w:val="24"/>
-        </w:rPr>
-        <w:t xml:space="preserve">s </w:t>
-      </w:r>
-      <w:r>
-        <w:rPr>
-          <w:rFonts w:cs="Arial"/>
-          <w:sz w:val="24"/>
-        </w:rPr>
-        <w:t>using</w:t>
-      </w:r>
-      <w:r>
-        <w:rPr>
-          <w:rFonts w:cs="Arial"/>
-          <w:sz w:val="24"/>
-        </w:rPr>
-        <w:t xml:space="preserve"> </w:t>
-      </w:r>
-      <w:r>
-        <w:rPr>
-          <w:rFonts w:cs="Arial"/>
-          <w:sz w:val="24"/>
-        </w:rPr>
-        <w:t xml:space="preserve">three databases of </w:t>
-      </w:r>
-      <w:r>
-        <w:rPr>
-          <w:rFonts w:cs="Arial"/>
-          <w:sz w:val="24"/>
-        </w:rPr>
-        <w:t>field experiments,</w:t>
-      </w:r>
-      <w:r>
-        <w:rPr>
-          <w:rFonts w:cs="Arial"/>
-          <w:sz w:val="24"/>
-        </w:rPr>
-        <w:t xml:space="preserve"> </w:t>
-      </w:r>
-      <w:r>
-        <w:rPr>
-          <w:rFonts w:cs="Arial"/>
-          <w:sz w:val="24"/>
-        </w:rPr>
-        <w:t>which each provide</w:t>
-      </w:r>
-      <w:r>
-        <w:rPr>
-          <w:rFonts w:cs="Arial"/>
-          <w:sz w:val="24"/>
-        </w:rPr>
-        <w:t>s</w:t>
-      </w:r>
-      <w:r>
-        <w:rPr>
-          <w:rFonts w:cs="Arial"/>
-          <w:sz w:val="24"/>
-        </w:rPr>
-        <w:t xml:space="preserve"> complementary</w:t>
-      </w:r>
-      <w:r>
-        <w:rPr>
-          <w:rFonts w:cs="Arial"/>
-          <w:sz w:val="24"/>
-        </w:rPr>
-        <w:t xml:space="preserve"> information on mosquito lifespan</w:t>
-      </w:r>
-      <w:r>
-        <w:rPr>
-          <w:rFonts w:cs="Arial"/>
-          <w:sz w:val="24"/>
-        </w:rPr>
-        <w:t xml:space="preserve">: </w:t>
-      </w:r>
-      <w:r>
-        <w:rPr>
-          <w:rFonts w:cs="Arial"/>
-          <w:sz w:val="24"/>
-        </w:rPr>
-        <w:t>a data</w:t>
-      </w:r>
-      <w:r>
-        <w:rPr>
-          <w:rFonts w:cs="Arial"/>
-          <w:sz w:val="24"/>
-        </w:rPr>
-        <w:t>set</w:t>
-      </w:r>
-      <w:r>
-        <w:rPr>
-          <w:rFonts w:cs="Arial"/>
-          <w:sz w:val="24"/>
-        </w:rPr>
-        <w:t xml:space="preserve"> of 232 mark-release-recapture experiments and two data</w:t>
-      </w:r>
-      <w:r>
-        <w:rPr>
-          <w:rFonts w:cs="Arial"/>
-          <w:sz w:val="24"/>
-        </w:rPr>
-        <w:t>sets</w:t>
-      </w:r>
-      <w:r>
-        <w:rPr>
-          <w:rFonts w:cs="Arial"/>
-          <w:sz w:val="24"/>
-        </w:rPr>
-        <w:t xml:space="preserve"> (</w:t>
-      </w:r>
-      <w:r>
-        <w:rPr>
-          <w:rFonts w:cs="Arial"/>
-          <w:sz w:val="24"/>
-        </w:rPr>
-        <w:t>comprising</w:t>
-      </w:r>
-      <w:r>
-        <w:rPr>
-          <w:rFonts w:cs="Arial"/>
-          <w:sz w:val="24"/>
-        </w:rPr>
-        <w:t xml:space="preserve"> 131 and 1490 </w:t>
-      </w:r>
-      <w:r>
-        <w:rPr>
-          <w:rFonts w:cs="Arial"/>
-          <w:sz w:val="24"/>
-        </w:rPr>
-        <w:t>studies</w:t>
-      </w:r>
-      <w:r>
-        <w:rPr>
-          <w:rFonts w:cs="Arial"/>
-          <w:sz w:val="24"/>
-        </w:rPr>
-        <w:t xml:space="preserve">, respectively) of </w:t>
-      </w:r>
-      <w:r>
-        <w:rPr>
-          <w:rFonts w:cs="Arial"/>
-          <w:sz w:val="24"/>
-        </w:rPr>
-        <w:t>mosquito dissection experiments</w:t>
-      </w:r>
-      <w:r>
-        <w:rPr>
-          <w:rFonts w:cs="Arial"/>
-          <w:sz w:val="24"/>
-        </w:rPr>
-        <w:t>.</w:t>
-      </w:r>
-      <w:r>
-        <w:rPr>
-          <w:rFonts w:cs="Arial"/>
-          <w:sz w:val="24"/>
-        </w:rPr>
-        <w:t xml:space="preserve"> </w:t>
-      </w:r>
-      <w:r>
-        <w:rPr>
-          <w:rFonts w:cs="Arial"/>
-          <w:sz w:val="24"/>
-        </w:rPr>
-        <w:t>Crucially, our</w:t>
-      </w:r>
-      <w:r>
-        <w:rPr>
-          <w:rFonts w:cs="Arial"/>
-          <w:sz w:val="24"/>
-        </w:rPr>
-        <w:t xml:space="preserve"> study produces estimates of lifespan for</w:t>
-      </w:r>
-      <w:r>
-        <w:rPr>
-          <w:rFonts w:cs="Arial"/>
-          <w:sz w:val="24"/>
-        </w:rPr>
-        <w:t xml:space="preserve"> some of the most important vector species of malaria, dengue virus and Zika virus.</w:t>
-      </w:r>
-      <w:r>
-        <w:rPr>
-          <w:rFonts w:cs="Arial"/>
-          <w:sz w:val="24"/>
-        </w:rPr>
-        <w:t xml:space="preserve"> Our analyses indicate that the majority of malaria vectors live for fewer than 10 days, which, indicates that </w:t>
-      </w:r>
-      <w:r>
-        <w:rPr>
-          <w:rFonts w:cs="Arial"/>
-          <w:sz w:val="24"/>
-        </w:rPr>
-        <w:t xml:space="preserve">a </w:t>
-      </w:r>
-      <w:r>
-        <w:rPr>
-          <w:rFonts w:cs="Arial"/>
-          <w:sz w:val="24"/>
-        </w:rPr>
-        <w:t>small fraction of mosquitoes can transmit the disease.</w:t>
-      </w:r>
-      <w:r>
-        <w:rPr>
-          <w:rFonts w:cs="Arial"/>
-          <w:sz w:val="24"/>
-        </w:rPr>
-        <w:t xml:space="preserve"> For </w:t>
-      </w:r>
-      <w:proofErr w:type="spellStart"/>
-      <w:r>
-        <w:rPr>
-          <w:rFonts w:cs="Arial"/>
           <w:i/>
-          <w:sz w:val="24"/>
         </w:rPr>
         <w:t>Aedes</w:t>
       </w:r>
-      <w:proofErr w:type="spellEnd"/>
+      <w:r>
+        <w:t xml:space="preserve"> </w:t>
+      </w:r>
       <w:r>
         <w:rPr>
-          <w:rFonts w:cs="Arial"/>
           <w:i/>
-          <w:sz w:val="24"/>
         </w:rPr>
-        <w:t xml:space="preserve"> aegypti</w:t>
+        <w:t>albopictus</w:t>
+      </w:r>
+      <w:r>
+        <w:t>,</w:t>
+      </w:r>
+      <w:r>
+        <w:t xml:space="preserve"> </w:t>
+      </w:r>
+      <w:r>
+        <w:t>key</w:t>
+      </w:r>
+      <w:r>
+        <w:t xml:space="preserve"> vectors of </w:t>
+      </w:r>
+      <w:r>
+        <w:t>dengue virus, chikungunya and Zika</w:t>
+      </w:r>
+      <w:r>
+        <w:t>,</w:t>
+      </w:r>
+      <w:r>
+        <w:t xml:space="preserve"> a larger proportion of mosquitoes </w:t>
+      </w:r>
+      <w:r>
+        <w:t>survive to</w:t>
+      </w:r>
+      <w:r>
+        <w:t xml:space="preserve"> transmit the disease.</w:t>
+      </w:r>
+      <w:r>
+        <w:t xml:space="preserve"> By curating a fourth dataset of experiments which determined gonotrophic cycle duration</w:t>
+      </w:r>
+      <w:r>
+        <w:t xml:space="preserve"> – of direct import for transmission of disease – </w:t>
+      </w:r>
+      <w:r>
+        <w:t xml:space="preserve">we produce estimates of this quantity in </w:t>
       </w:r>
       <w:r>
         <w:rPr>
-          <w:rFonts w:cs="Arial"/>
-          <w:sz w:val="24"/>
+          <w:i/>
         </w:rPr>
-        <w:t xml:space="preserve"> and </w:t>
-      </w:r>
-      <w:proofErr w:type="spellStart"/>
+        <w:t>Anopheles</w:t>
+      </w:r>
+      <w:r>
+        <w:t xml:space="preserve">, </w:t>
+      </w:r>
       <w:r>
         <w:rPr>
-          <w:rFonts w:cs="Arial"/>
           <w:i/>
-          <w:sz w:val="24"/>
         </w:rPr>
         <w:t>Aedes</w:t>
       </w:r>
-      <w:proofErr w:type="spellEnd"/>
+      <w:r>
+        <w:t xml:space="preserve"> and </w:t>
+      </w:r>
       <w:r>
         <w:rPr>
-          <w:rFonts w:cs="Arial"/>
-          <w:sz w:val="24"/>
-        </w:rPr>
-        <w:t xml:space="preserve"> </w:t>
-      </w:r>
-      <w:proofErr w:type="spellStart"/>
-      <w:r>
-        <w:rPr>
-          <w:rFonts w:cs="Arial"/>
           <w:i/>
-          <w:sz w:val="24"/>
-        </w:rPr>
-        <w:t>albopictus</w:t>
-      </w:r>
-      <w:proofErr w:type="spellEnd"/>
-      <w:r>
-        <w:rPr>
-          <w:rFonts w:cs="Arial"/>
-          <w:sz w:val="24"/>
-        </w:rPr>
-        <w:t>,</w:t>
-      </w:r>
-      <w:r>
-        <w:rPr>
-          <w:rFonts w:cs="Arial"/>
-          <w:sz w:val="24"/>
-        </w:rPr>
-        <w:t xml:space="preserve"> </w:t>
-      </w:r>
-      <w:r>
-        <w:rPr>
-          <w:rFonts w:cs="Arial"/>
-          <w:sz w:val="24"/>
-        </w:rPr>
-        <w:t>key</w:t>
-      </w:r>
-      <w:r>
-        <w:rPr>
-          <w:rFonts w:cs="Arial"/>
-          <w:sz w:val="24"/>
-        </w:rPr>
-        <w:t xml:space="preserve"> vectors of </w:t>
-      </w:r>
-      <w:r>
-        <w:rPr>
-          <w:rFonts w:cs="Arial"/>
-          <w:sz w:val="24"/>
-        </w:rPr>
-        <w:t>dengue virus, chikungunya and Zika</w:t>
-      </w:r>
-      <w:r>
-        <w:rPr>
-          <w:rFonts w:cs="Arial"/>
-          <w:sz w:val="24"/>
-        </w:rPr>
-        <w:t>,</w:t>
-      </w:r>
-      <w:r>
-        <w:rPr>
-          <w:rFonts w:cs="Arial"/>
-          <w:sz w:val="24"/>
-        </w:rPr>
-        <w:t xml:space="preserve"> a larger proportion of mosquitoes </w:t>
-      </w:r>
-      <w:r>
-        <w:rPr>
-          <w:rFonts w:cs="Arial"/>
-          <w:sz w:val="24"/>
-        </w:rPr>
-        <w:t>survive to</w:t>
-      </w:r>
-      <w:r>
-        <w:rPr>
-          <w:rFonts w:cs="Arial"/>
-          <w:sz w:val="24"/>
-        </w:rPr>
-        <w:t xml:space="preserve"> transmit the disease.</w:t>
-      </w:r>
-      <w:r>
-        <w:rPr>
-          <w:rFonts w:cs="Arial"/>
-          <w:sz w:val="24"/>
-        </w:rPr>
-        <w:t xml:space="preserve"> </w:t>
-      </w:r>
-      <w:r>
-        <w:rPr>
-          <w:rFonts w:cs="Arial"/>
-          <w:sz w:val="24"/>
-        </w:rPr>
-        <w:t>By curating a fourth dataset of experiments which determined gonotrophic cycle duration</w:t>
-      </w:r>
-      <w:r>
-        <w:rPr>
-          <w:rFonts w:cs="Arial"/>
-          <w:sz w:val="24"/>
-        </w:rPr>
-        <w:t xml:space="preserve"> – of direct import for transmission of disease – </w:t>
-      </w:r>
-      <w:r>
-        <w:rPr>
-          <w:rFonts w:cs="Arial"/>
-          <w:sz w:val="24"/>
-        </w:rPr>
-        <w:t xml:space="preserve">we produce estimates of this quantity in </w:t>
-      </w:r>
-      <w:r>
-        <w:rPr>
-          <w:rFonts w:cs="Arial"/>
-          <w:i/>
-          <w:sz w:val="24"/>
-        </w:rPr>
-        <w:t>Anopheles</w:t>
-      </w:r>
-      <w:r>
-        <w:rPr>
-          <w:rFonts w:cs="Arial"/>
-          <w:sz w:val="24"/>
-        </w:rPr>
-        <w:t xml:space="preserve">, </w:t>
-      </w:r>
-      <w:proofErr w:type="spellStart"/>
-      <w:r>
-        <w:rPr>
-          <w:rFonts w:cs="Arial"/>
-          <w:i/>
-          <w:sz w:val="24"/>
-        </w:rPr>
-        <w:t>Aedes</w:t>
-      </w:r>
-      <w:proofErr w:type="spellEnd"/>
-      <w:r>
-        <w:rPr>
-          <w:rFonts w:cs="Arial"/>
-          <w:sz w:val="24"/>
-        </w:rPr>
-        <w:t xml:space="preserve"> and </w:t>
-      </w:r>
-      <w:r>
-        <w:rPr>
-          <w:rFonts w:cs="Arial"/>
-          <w:i/>
-          <w:sz w:val="24"/>
         </w:rPr>
         <w:t>Culex</w:t>
       </w:r>
       <w:r>
-        <w:rPr>
-          <w:rFonts w:cs="Arial"/>
-          <w:sz w:val="24"/>
-        </w:rPr>
         <w:t xml:space="preserve"> mosquitoes</w:t>
       </w:r>
       <w:r>
-        <w:rPr>
-          <w:rFonts w:cs="Arial"/>
-          <w:sz w:val="24"/>
-        </w:rPr>
         <w:t xml:space="preserve"> and conclude that it varies across genera</w:t>
       </w:r>
       <w:r>
-        <w:rPr>
-          <w:rFonts w:cs="Arial"/>
-          <w:sz w:val="24"/>
-        </w:rPr>
         <w:t>.</w:t>
       </w:r>
     </w:p>
+    <w:p/>
     <w:p>
-      <w:pPr>
-        <w:spacing w:line="276" w:lineRule="auto"/>
-        <w:jc w:val="both"/>
-        <w:rPr>
-          <w:rFonts w:cs="Arial"/>
-          <w:sz w:val="24"/>
-        </w:rPr>
-      </w:pPr>
+      <w:r>
+        <w:t>Since our data also contains information on study-level covariates, we investigate</w:t>
+      </w:r>
+      <w:r>
+        <w:t>d</w:t>
+      </w:r>
+      <w:r>
+        <w:t xml:space="preserve"> the impact of </w:t>
+      </w:r>
+      <w:r>
+        <w:t xml:space="preserve">several </w:t>
+      </w:r>
+      <w:r>
+        <w:t>other factors on mosquito lifespan</w:t>
+      </w:r>
+      <w:r>
+        <w:t>.</w:t>
+      </w:r>
+      <w:r>
+        <w:t xml:space="preserve"> </w:t>
+      </w:r>
+      <w:r>
+        <w:t>W</w:t>
+      </w:r>
+      <w:r>
+        <w:t>e</w:t>
+      </w:r>
+      <w:r>
+        <w:t xml:space="preserve"> find</w:t>
+      </w:r>
+      <w:r>
+        <w:t xml:space="preserve"> </w:t>
+      </w:r>
+      <w:r>
+        <w:t>that female mosquitoes outlive males by 1.2 days on average</w:t>
+      </w:r>
+      <w:r>
+        <w:t xml:space="preserve"> </w:t>
+      </w:r>
+      <w:r>
+        <w:t>(to our knowledge, the first time this has been shown from field data)</w:t>
+      </w:r>
+      <w:r>
+        <w:t>,</w:t>
+      </w:r>
+      <w:r>
+        <w:t xml:space="preserve"> </w:t>
+      </w:r>
+      <w:r>
+        <w:t>and mosquitoes</w:t>
+      </w:r>
+      <w:r>
+        <w:t xml:space="preserve"> </w:t>
+      </w:r>
+      <w:r>
+        <w:t>which are sugar-fed prior to release live 0.6 days longer on average.</w:t>
+      </w:r>
+      <w:r>
+        <w:t xml:space="preserve"> </w:t>
+      </w:r>
+      <w:r>
+        <w:t xml:space="preserve">By exploiting the different types of data </w:t>
+      </w:r>
+      <w:r>
+        <w:lastRenderedPageBreak/>
+        <w:t xml:space="preserve">inherent in each of the experiment types, we </w:t>
+      </w:r>
+      <w:r>
+        <w:t>determine whether</w:t>
+      </w:r>
+      <w:r>
+        <w:t xml:space="preserve"> </w:t>
+      </w:r>
+      <w:r>
+        <w:t>mortality rates increase with mosquito age</w:t>
+      </w:r>
+      <w:r>
+        <w:t xml:space="preserve"> in</w:t>
+      </w:r>
+      <w:r>
+        <w:t xml:space="preserve"> the</w:t>
+      </w:r>
+      <w:r>
+        <w:t xml:space="preserve"> </w:t>
+      </w:r>
+      <w:r>
+        <w:t xml:space="preserve">wild. </w:t>
+      </w:r>
+      <w:r>
+        <w:t xml:space="preserve"> </w:t>
+      </w:r>
+      <w:r>
+        <w:t>Overall</w:t>
+      </w:r>
+      <w:r>
+        <w:t xml:space="preserve">, we find little </w:t>
+      </w:r>
+      <w:r>
+        <w:t>evidence of mosquito senescence</w:t>
+      </w:r>
+      <w:r>
+        <w:t>.</w:t>
+      </w:r>
+      <w:r>
+        <w:t xml:space="preserve">  We also critique the different methods used to estimate lon</w:t>
+      </w:r>
+      <w:r>
+        <w:t>gevity as well as potential shortcomings of our metanalysis.</w:t>
+      </w:r>
     </w:p>
+    <w:p/>
     <w:p>
-      <w:pPr>
-        <w:spacing w:line="276" w:lineRule="auto"/>
-        <w:jc w:val="both"/>
-        <w:rPr>
-          <w:rFonts w:cs="Arial"/>
-          <w:sz w:val="24"/>
-        </w:rPr>
-      </w:pPr>
-      <w:r>
-        <w:rPr>
-          <w:rFonts w:cs="Arial"/>
-          <w:sz w:val="24"/>
-        </w:rPr>
-        <w:t>Since our data also contains information on study-level covariates, we investigate</w:t>
-      </w:r>
-      <w:r>
-        <w:rPr>
-          <w:rFonts w:cs="Arial"/>
-          <w:sz w:val="24"/>
-        </w:rPr>
-        <w:t>d</w:t>
-      </w:r>
-      <w:r>
-        <w:rPr>
-          <w:rFonts w:cs="Arial"/>
-          <w:sz w:val="24"/>
-        </w:rPr>
-        <w:t xml:space="preserve"> the impact of other factors on mosquito lifespan, finding that female mosquitoes outlive males by 1.2 days on average</w:t>
-      </w:r>
-      <w:r>
-        <w:rPr>
-          <w:rFonts w:cs="Arial"/>
-          <w:sz w:val="24"/>
-        </w:rPr>
-        <w:t xml:space="preserve"> </w:t>
-      </w:r>
-      <w:r>
-        <w:rPr>
-          <w:rFonts w:cs="Arial"/>
-          <w:sz w:val="24"/>
-        </w:rPr>
-        <w:t>(to our knowledge, the first time this has been shown from field data)</w:t>
-      </w:r>
-      <w:r>
-        <w:rPr>
-          <w:rFonts w:cs="Arial"/>
-          <w:sz w:val="24"/>
-        </w:rPr>
-        <w:t>,</w:t>
-      </w:r>
-      <w:bookmarkStart w:id="4" w:name="_GoBack"/>
-      <w:bookmarkEnd w:id="4"/>
-      <w:r>
-        <w:rPr>
-          <w:rFonts w:cs="Arial"/>
-          <w:sz w:val="24"/>
-        </w:rPr>
-        <w:t xml:space="preserve"> </w:t>
-      </w:r>
-      <w:r>
-        <w:rPr>
-          <w:rFonts w:cs="Arial"/>
-          <w:sz w:val="24"/>
-        </w:rPr>
-        <w:t>and that mosquitoes</w:t>
-      </w:r>
-      <w:r>
-        <w:rPr>
-          <w:rFonts w:cs="Arial"/>
-          <w:sz w:val="24"/>
-        </w:rPr>
-        <w:t xml:space="preserve"> </w:t>
-      </w:r>
-      <w:r>
-        <w:rPr>
-          <w:rFonts w:cs="Arial"/>
-          <w:sz w:val="24"/>
-        </w:rPr>
-        <w:t>which are sugar-fed prior to release lived 0.6 days longer on average.</w:t>
+      <w:r>
+        <w:t xml:space="preserve">All authors have made a significant contribution to the work and have agreed to submit the paper in its current form to </w:t>
+      </w:r>
+      <w:r>
+        <w:t>PLOS Biology</w:t>
+      </w:r>
+      <w:r>
+        <w:t>. I can also confirm that the research has not been (and will not be) submitted simultaneously to another journal, in whole or in part.</w:t>
       </w:r>
     </w:p>
+    <w:p/>
     <w:p>
-      <w:pPr>
-        <w:spacing w:line="276" w:lineRule="auto"/>
-        <w:jc w:val="both"/>
-        <w:rPr>
-          <w:rFonts w:cs="Arial"/>
-          <w:sz w:val="24"/>
-        </w:rPr>
-      </w:pPr>
+      <w:r>
+        <w:t>Finally, we would like to suggest the following people as potential reviewers of our manuscript:</w:t>
+      </w:r>
     </w:p>
-    <w:p>
-      <w:pPr>
-        <w:spacing w:line="276" w:lineRule="auto"/>
-        <w:jc w:val="both"/>
-        <w:rPr>
-          <w:rFonts w:cs="Arial"/>
-          <w:sz w:val="24"/>
-        </w:rPr>
-      </w:pPr>
-      <w:r>
-        <w:rPr>
-          <w:rFonts w:cs="Arial"/>
-          <w:sz w:val="24"/>
-        </w:rPr>
-        <w:t xml:space="preserve">By exploiting the different types of data inherent in each of the experiment types, we </w:t>
-      </w:r>
-      <w:r>
-        <w:rPr>
-          <w:rFonts w:cs="Arial"/>
-          <w:sz w:val="24"/>
-        </w:rPr>
-        <w:t xml:space="preserve">were able to quantitatively </w:t>
-      </w:r>
-      <w:r>
-        <w:rPr>
-          <w:rFonts w:cs="Arial"/>
-          <w:sz w:val="24"/>
-        </w:rPr>
-        <w:t>determine whether</w:t>
-      </w:r>
-      <w:r>
-        <w:rPr>
-          <w:rFonts w:cs="Arial"/>
-          <w:sz w:val="24"/>
-        </w:rPr>
-        <w:t xml:space="preserve"> </w:t>
-      </w:r>
-      <w:r>
-        <w:rPr>
-          <w:rFonts w:cs="Arial"/>
-          <w:sz w:val="24"/>
-        </w:rPr>
-        <w:t>mortality rates increase with mosquito age</w:t>
-      </w:r>
-      <w:r>
-        <w:rPr>
-          <w:rFonts w:cs="Arial"/>
-          <w:sz w:val="24"/>
-        </w:rPr>
-        <w:t xml:space="preserve"> in</w:t>
-      </w:r>
-      <w:r>
-        <w:rPr>
-          <w:rFonts w:cs="Arial"/>
-          <w:sz w:val="24"/>
-        </w:rPr>
-        <w:t xml:space="preserve"> the</w:t>
-      </w:r>
-      <w:r>
-        <w:rPr>
-          <w:rFonts w:cs="Arial"/>
-          <w:sz w:val="24"/>
-        </w:rPr>
-        <w:t xml:space="preserve"> </w:t>
-      </w:r>
-      <w:r>
-        <w:rPr>
-          <w:rFonts w:cs="Arial"/>
-          <w:sz w:val="24"/>
-        </w:rPr>
-        <w:t xml:space="preserve">wild. </w:t>
-      </w:r>
-      <w:r>
-        <w:rPr>
-          <w:rFonts w:cs="Arial"/>
-          <w:sz w:val="24"/>
-        </w:rPr>
-        <w:t xml:space="preserve"> </w:t>
-      </w:r>
-      <w:r>
-        <w:rPr>
-          <w:rFonts w:cs="Arial"/>
-          <w:sz w:val="24"/>
-        </w:rPr>
-        <w:t>Overall</w:t>
-      </w:r>
-      <w:r>
-        <w:rPr>
-          <w:rFonts w:cs="Arial"/>
-          <w:sz w:val="24"/>
-        </w:rPr>
-        <w:t xml:space="preserve">, we find little </w:t>
-      </w:r>
-      <w:r>
-        <w:rPr>
-          <w:rFonts w:cs="Arial"/>
-          <w:sz w:val="24"/>
-        </w:rPr>
-        <w:t>evidence of mosquito senescence</w:t>
-      </w:r>
-      <w:r>
-        <w:rPr>
-          <w:rFonts w:cs="Arial"/>
-          <w:sz w:val="24"/>
-        </w:rPr>
-        <w:t>.</w:t>
-      </w:r>
-    </w:p>
-    <w:p>
-      <w:pPr>
-        <w:spacing w:line="276" w:lineRule="auto"/>
-        <w:jc w:val="both"/>
-        <w:rPr>
-          <w:rFonts w:cs="Arial"/>
-          <w:sz w:val="24"/>
-        </w:rPr>
-      </w:pPr>
-    </w:p>
-    <w:p>
-      <w:pPr>
-        <w:spacing w:line="276" w:lineRule="auto"/>
-        <w:jc w:val="both"/>
-        <w:rPr>
-          <w:rFonts w:cs="Arial"/>
-          <w:sz w:val="24"/>
-        </w:rPr>
-      </w:pPr>
-      <w:r>
-        <w:rPr>
-          <w:rFonts w:cs="Arial"/>
-          <w:sz w:val="24"/>
-        </w:rPr>
-        <w:t xml:space="preserve">All authors have made a significant contribution to the work and have agreed to submit the paper in its current form to </w:t>
-      </w:r>
-      <w:r>
-        <w:rPr>
-          <w:rFonts w:cs="Arial"/>
-          <w:sz w:val="24"/>
-        </w:rPr>
-        <w:t>PLOS Biology</w:t>
-      </w:r>
-      <w:r>
-        <w:rPr>
-          <w:rFonts w:cs="Arial"/>
-          <w:sz w:val="24"/>
-        </w:rPr>
-        <w:t xml:space="preserve">. I can also confirm that the </w:t>
-      </w:r>
-      <w:r>
-        <w:rPr>
-          <w:rFonts w:cs="Arial"/>
-          <w:sz w:val="24"/>
-        </w:rPr>
-        <w:lastRenderedPageBreak/>
-        <w:t>research has not been (and will not be) submitted simultaneously to another journal, in whole or in part.</w:t>
-      </w:r>
-    </w:p>
-    <w:p>
-      <w:pPr>
-        <w:spacing w:line="276" w:lineRule="auto"/>
-        <w:jc w:val="both"/>
-        <w:rPr>
-          <w:rFonts w:cs="Arial"/>
-          <w:sz w:val="24"/>
-        </w:rPr>
-      </w:pPr>
-    </w:p>
-    <w:p>
-      <w:pPr>
-        <w:spacing w:line="276" w:lineRule="auto"/>
-        <w:jc w:val="both"/>
-        <w:rPr>
-          <w:rFonts w:cs="Arial"/>
-          <w:sz w:val="24"/>
-        </w:rPr>
-      </w:pPr>
-      <w:r>
-        <w:rPr>
-          <w:rFonts w:cs="Arial"/>
-          <w:sz w:val="24"/>
-        </w:rPr>
-        <w:t>Finally, we would like to suggest the following people as potential reviewers of our manuscript:</w:t>
-      </w:r>
-    </w:p>
-    <w:p>
-      <w:pPr>
-        <w:spacing w:line="276" w:lineRule="auto"/>
-        <w:jc w:val="both"/>
-        <w:rPr>
-          <w:rFonts w:cs="Arial"/>
-          <w:sz w:val="24"/>
-        </w:rPr>
-      </w:pPr>
-    </w:p>
+    <w:p/>
     <w:p>
       <w:pPr>
         <w:pStyle w:val="ListParagraph"/>
@@ -1378,42 +732,24 @@
           <w:ilvl w:val="0"/>
           <w:numId w:val="3"/>
         </w:numPr>
-        <w:spacing w:line="276" w:lineRule="auto"/>
-        <w:jc w:val="both"/>
-        <w:rPr>
-          <w:rFonts w:cs="Arial"/>
-          <w:sz w:val="24"/>
-        </w:rPr>
-      </w:pPr>
-      <w:r>
-        <w:rPr>
-          <w:rFonts w:cs="Arial"/>
-          <w:sz w:val="24"/>
-        </w:rPr>
-        <w:t xml:space="preserve">Dr </w:t>
-      </w:r>
-      <w:r>
-        <w:rPr>
-          <w:rFonts w:cs="Arial"/>
-          <w:sz w:val="24"/>
-        </w:rPr>
-        <w:t xml:space="preserve">Marianne </w:t>
-      </w:r>
+        <w:spacing w:line="240" w:lineRule="auto"/>
+      </w:pPr>
       <w:proofErr w:type="spellStart"/>
       <w:r>
-        <w:rPr>
-          <w:rFonts w:cs="Arial"/>
-          <w:sz w:val="24"/>
-        </w:rPr>
-        <w:t>Sinka</w:t>
+        <w:t>Prof.</w:t>
       </w:r>
       <w:proofErr w:type="spellEnd"/>
       <w:r>
-        <w:rPr>
-          <w:rFonts w:cs="Arial"/>
-          <w:sz w:val="24"/>
-        </w:rPr>
-        <w:t>, University of Oxford</w:t>
+        <w:t xml:space="preserve"> Heather Ferguson, University of Glas</w:t>
+      </w:r>
+      <w:r>
+        <w:t>gow,</w:t>
+      </w:r>
+      <w:r>
+        <w:t xml:space="preserve"> </w:t>
+      </w:r>
+      <w:r>
+        <w:t>heather.ferguson@glasgow.ac.uk</w:t>
       </w:r>
     </w:p>
     <w:p>
@@ -1423,26 +759,18 @@
           <w:ilvl w:val="0"/>
           <w:numId w:val="3"/>
         </w:numPr>
-        <w:spacing w:line="276" w:lineRule="auto"/>
-        <w:jc w:val="both"/>
         <w:rPr>
-          <w:rFonts w:cs="Arial"/>
-          <w:sz w:val="24"/>
           <w:lang w:val="it-IT"/>
         </w:rPr>
       </w:pPr>
       <w:r>
         <w:rPr>
-          <w:rFonts w:cs="Arial"/>
-          <w:sz w:val="24"/>
           <w:lang w:val="it-IT"/>
         </w:rPr>
         <w:t>Prof.</w:t>
       </w:r>
       <w:r>
         <w:rPr>
-          <w:rFonts w:cs="Arial"/>
-          <w:sz w:val="24"/>
           <w:lang w:val="it-IT"/>
         </w:rPr>
         <w:t xml:space="preserve"> </w:t>
@@ -1450,8 +778,6 @@
       <w:proofErr w:type="spellStart"/>
       <w:r>
         <w:rPr>
-          <w:rFonts w:cs="Arial"/>
-          <w:sz w:val="24"/>
           <w:lang w:val="it-IT"/>
         </w:rPr>
         <w:t>Nuno</w:t>
@@ -1459,8 +785,6 @@
       <w:proofErr w:type="spellEnd"/>
       <w:r>
         <w:rPr>
-          <w:rFonts w:cs="Arial"/>
-          <w:sz w:val="24"/>
           <w:lang w:val="it-IT"/>
         </w:rPr>
         <w:t xml:space="preserve"> </w:t>
@@ -1468,8 +792,6 @@
       <w:proofErr w:type="spellStart"/>
       <w:r>
         <w:rPr>
-          <w:rFonts w:cs="Arial"/>
-          <w:sz w:val="24"/>
           <w:lang w:val="it-IT"/>
         </w:rPr>
         <w:t>Faria</w:t>
@@ -1477,8 +799,6 @@
       <w:proofErr w:type="spellEnd"/>
       <w:r>
         <w:rPr>
-          <w:rFonts w:cs="Arial"/>
-          <w:sz w:val="24"/>
           <w:lang w:val="it-IT"/>
         </w:rPr>
         <w:t xml:space="preserve">, Imperial College </w:t>
@@ -1486,13 +806,23 @@
       <w:proofErr w:type="spellStart"/>
       <w:r>
         <w:rPr>
-          <w:rFonts w:cs="Arial"/>
-          <w:sz w:val="24"/>
           <w:lang w:val="it-IT"/>
         </w:rPr>
         <w:t>London</w:t>
       </w:r>
       <w:proofErr w:type="spellEnd"/>
+      <w:r>
+        <w:rPr>
+          <w:lang w:val="it-IT"/>
+        </w:rPr>
+        <w:t xml:space="preserve">, </w:t>
+      </w:r>
+      <w:r>
+        <w:rPr>
+          <w:lang w:val="it-IT"/>
+        </w:rPr>
+        <w:t>n.faria@imperial.ac.uk</w:t>
+      </w:r>
     </w:p>
     <w:p>
       <w:pPr>
@@ -1501,115 +831,67 @@
           <w:ilvl w:val="0"/>
           <w:numId w:val="3"/>
         </w:numPr>
-        <w:spacing w:line="276" w:lineRule="auto"/>
-        <w:jc w:val="both"/>
-        <w:rPr>
-          <w:rFonts w:cs="Arial"/>
-          <w:sz w:val="24"/>
-        </w:rPr>
       </w:pPr>
       <w:proofErr w:type="spellStart"/>
       <w:r>
-        <w:rPr>
-          <w:rFonts w:cs="Arial"/>
-          <w:sz w:val="24"/>
-        </w:rPr>
         <w:t>Prof.</w:t>
       </w:r>
       <w:proofErr w:type="spellEnd"/>
       <w:r>
-        <w:rPr>
-          <w:rFonts w:cs="Arial"/>
-          <w:sz w:val="24"/>
-        </w:rPr>
         <w:t xml:space="preserve"> David Smith, </w:t>
       </w:r>
       <w:r>
-        <w:rPr>
-          <w:rFonts w:cs="Arial"/>
-          <w:sz w:val="24"/>
-        </w:rPr>
         <w:t>University of Washington</w:t>
+      </w:r>
+      <w:r>
+        <w:t xml:space="preserve">, </w:t>
+      </w:r>
+      <w:r>
+        <w:t>smitdave@uw.edu</w:t>
       </w:r>
     </w:p>
     <w:p>
       <w:pPr>
-        <w:spacing w:line="276" w:lineRule="auto"/>
-        <w:jc w:val="both"/>
+        <w:pStyle w:val="ListParagraph"/>
+        <w:numPr>
+          <w:ilvl w:val="0"/>
+          <w:numId w:val="3"/>
+        </w:numPr>
+      </w:pPr>
+      <w:proofErr w:type="spellStart"/>
+      <w:r>
+        <w:t>Prof.</w:t>
+      </w:r>
+      <w:proofErr w:type="spellEnd"/>
+      <w:r>
+        <w:t xml:space="preserve"> Steve Lindsay, University of Durham</w:t>
+      </w:r>
+      <w:r>
+        <w:t xml:space="preserve">, </w:t>
+      </w:r>
+      <w:r>
+        <w:t>s.w.lindsay@durham.ac.uk</w:t>
+      </w:r>
+    </w:p>
+    <w:p/>
+    <w:p/>
+    <w:p>
+      <w:r>
+        <w:t xml:space="preserve">We hope that you will find our manuscript suitable for consideration for publication and look forward to hearing from you in due course. </w:t>
+      </w:r>
+    </w:p>
+    <w:p/>
+    <w:p>
+      <w:r>
+        <w:t>Yours sincerely,</w:t>
+      </w:r>
+    </w:p>
+    <w:p/>
+    <w:p>
+      <w:r>
         <w:rPr>
-          <w:rFonts w:cs="Arial"/>
-          <w:sz w:val="24"/>
-        </w:rPr>
-      </w:pPr>
-    </w:p>
-    <w:p>
-      <w:pPr>
-        <w:spacing w:line="276" w:lineRule="auto"/>
-        <w:jc w:val="both"/>
-        <w:rPr>
-          <w:rFonts w:cs="Arial"/>
-          <w:sz w:val="24"/>
-        </w:rPr>
-      </w:pPr>
-      <w:r>
-        <w:rPr>
-          <w:rFonts w:cs="Arial"/>
-          <w:sz w:val="24"/>
-        </w:rPr>
-        <w:t xml:space="preserve">We hope that you will find our manuscript suitable for consideration for publication and look forward to hearing from you in due course. </w:t>
-      </w:r>
-    </w:p>
-    <w:p>
-      <w:pPr>
-        <w:spacing w:line="276" w:lineRule="auto"/>
-        <w:jc w:val="both"/>
-        <w:rPr>
-          <w:rFonts w:cs="Arial"/>
-          <w:sz w:val="24"/>
-        </w:rPr>
-      </w:pPr>
-    </w:p>
-    <w:p>
-      <w:pPr>
-        <w:spacing w:line="276" w:lineRule="auto"/>
-        <w:jc w:val="both"/>
-        <w:rPr>
-          <w:rFonts w:cs="Arial"/>
-          <w:sz w:val="24"/>
-        </w:rPr>
-      </w:pPr>
-      <w:r>
-        <w:rPr>
-          <w:rFonts w:cs="Arial"/>
-          <w:sz w:val="24"/>
-        </w:rPr>
-        <w:t>Yours sincerely,</w:t>
-      </w:r>
-    </w:p>
-    <w:p>
-      <w:pPr>
-        <w:spacing w:line="276" w:lineRule="auto"/>
-        <w:jc w:val="both"/>
-        <w:rPr>
-          <w:rFonts w:cs="Arial"/>
-          <w:sz w:val="24"/>
-        </w:rPr>
-      </w:pPr>
-    </w:p>
-    <w:p>
-      <w:pPr>
-        <w:spacing w:line="276" w:lineRule="auto"/>
-        <w:jc w:val="both"/>
-        <w:rPr>
-          <w:rFonts w:cs="Arial"/>
-          <w:sz w:val="24"/>
-        </w:rPr>
-      </w:pPr>
-      <w:r>
-        <w:rPr>
-          <w:rFonts w:cs="Arial"/>
           <w:noProof/>
-          <w:sz w:val="24"/>
+          <w:lang w:eastAsia="en-GB"/>
         </w:rPr>
         <w:drawing>
           <wp:inline distT="0" distB="0" distL="0" distR="0" wp14:anchorId="104D87FF" wp14:editId="06C71190">
@@ -1654,71 +936,22 @@
         </w:drawing>
       </w:r>
     </w:p>
+    <w:p/>
     <w:p>
-      <w:pPr>
-        <w:spacing w:line="276" w:lineRule="auto"/>
-        <w:jc w:val="both"/>
-        <w:rPr>
-          <w:rFonts w:cs="Arial"/>
-          <w:sz w:val="24"/>
-        </w:rPr>
-      </w:pPr>
+      <w:r>
+        <w:t xml:space="preserve">Dr </w:t>
+      </w:r>
+      <w:r>
+        <w:t>Ben Lambert</w:t>
+      </w:r>
     </w:p>
     <w:p>
-      <w:pPr>
-        <w:spacing w:line="276" w:lineRule="auto"/>
-        <w:jc w:val="both"/>
-        <w:rPr>
-          <w:rFonts w:cs="Arial"/>
-          <w:sz w:val="24"/>
-        </w:rPr>
-      </w:pPr>
-      <w:r>
-        <w:rPr>
-          <w:rFonts w:cs="Arial"/>
-          <w:sz w:val="24"/>
-        </w:rPr>
-        <w:t xml:space="preserve">Dr </w:t>
-      </w:r>
-      <w:r>
-        <w:rPr>
-          <w:rFonts w:cs="Arial"/>
-          <w:sz w:val="24"/>
-        </w:rPr>
-        <w:t>Ben Lambert</w:t>
+      <w:r>
+        <w:t>Senior lecturer</w:t>
       </w:r>
     </w:p>
     <w:p>
-      <w:pPr>
-        <w:spacing w:line="276" w:lineRule="auto"/>
-        <w:jc w:val="both"/>
-        <w:rPr>
-          <w:rFonts w:cs="Arial"/>
-          <w:sz w:val="24"/>
-        </w:rPr>
-      </w:pPr>
-      <w:r>
-        <w:rPr>
-          <w:rFonts w:cs="Arial"/>
-          <w:sz w:val="24"/>
-        </w:rPr>
-        <w:t>Senior lecturer</w:t>
-      </w:r>
-    </w:p>
-    <w:p>
-      <w:pPr>
-        <w:spacing w:line="276" w:lineRule="auto"/>
-        <w:jc w:val="both"/>
-        <w:rPr>
-          <w:rFonts w:cs="Arial"/>
-          <w:sz w:val="24"/>
-        </w:rPr>
-      </w:pPr>
-      <w:r>
-        <w:rPr>
-          <w:rFonts w:cs="Arial"/>
-          <w:sz w:val="24"/>
-        </w:rPr>
+      <w:r>
         <w:t>University of Exeter</w:t>
       </w:r>
     </w:p>
@@ -1732,6 +965,12 @@
     </w:sectPr>
   </w:body>
 </w:document>
+</file>
+
+<file path=word/commentsExtensible.xml><?xml version="1.0" encoding="utf-8"?>
+<w16cex:commentsExtensible xmlns:wpc="http://schemas.microsoft.com/office/word/2010/wordprocessingCanvas" xmlns:cx="http://schemas.microsoft.com/office/drawing/2014/chartex" xmlns:cx1="http://schemas.microsoft.com/office/drawing/2015/9/8/chartex" xmlns:cx2="http://schemas.microsoft.com/office/drawing/2015/10/21/chartex" xmlns:cx3="http://schemas.microsoft.com/office/drawing/2016/5/9/chartex" xmlns:cx4="http://schemas.microsoft.com/office/drawing/2016/5/10/chartex" xmlns:cx5="http://schemas.microsoft.com/office/drawing/2016/5/11/chartex" xmlns:cx6="http://schemas.microsoft.com/office/drawing/2016/5/12/chartex" xmlns:cx7="http://schemas.microsoft.com/office/drawing/2016/5/13/chartex" xmlns:cx8="http://schemas.microsoft.com/office/drawing/2016/5/14/chartex" xmlns:mc="http://schemas.openxmlformats.org/markup-compatibility/2006" xmlns:aink="http://schemas.microsoft.com/office/drawing/2016/ink" xmlns:am3d="http://schemas.microsoft.com/office/drawing/2017/model3d" xmlns:o="urn:schemas-microsoft-com:office:office" xmlns:r="http://schemas.openxmlformats.org/officeDocument/2006/relationships" xmlns:m="http://schemas.openxmlformats.org/officeDocument/2006/math" xmlns:v="urn:schemas-microsoft-com:vml" xmlns:wp14="http://schemas.microsoft.com/office/word/2010/wordprocessingDrawing" xmlns:wp="http://schemas.openxmlformats.org/drawingml/2006/wordprocessingDrawing" xmlns:w10="urn:schemas-microsoft-com:office:word" xmlns:w="http://schemas.openxmlformats.org/wordprocessingml/2006/main" xmlns:w14="http://schemas.microsoft.com/office/word/2010/wordml" xmlns:w15="http://schemas.microsoft.com/office/word/2012/wordml" xmlns:w16cex="http://schemas.microsoft.com/office/word/2018/wordml/cex" xmlns:w16cid="http://schemas.microsoft.com/office/word/2016/wordml/cid" xmlns:w16="http://schemas.microsoft.com/office/word/2018/wordml" xmlns:w16se="http://schemas.microsoft.com/office/word/2015/wordml/symex" xmlns:wpg="http://schemas.microsoft.com/office/word/2010/wordprocessingGroup" xmlns:wpi="http://schemas.microsoft.com/office/word/2010/wordprocessingInk" xmlns:wne="http://schemas.microsoft.com/office/word/2006/wordml" xmlns:wps="http://schemas.microsoft.com/office/word/2010/wordprocessingShape" mc:Ignorable="w14 w15 w16se w16cid w16 w16cex wp14">
+  <w16cex:commentExtensible w16cex:durableId="2635CE96" w16cex:dateUtc="2022-05-23T08:12:00Z"/>
+</w16cex:commentsExtensible>
 </file>
 
 <file path=word/endnotes.xml><?xml version="1.0" encoding="utf-8"?>
@@ -1995,7 +1234,7 @@
   <w:abstractNum w:abstractNumId="2" w15:restartNumberingAfterBreak="0">
     <w:nsid w:val="6C01378B"/>
     <w:multiLevelType w:val="hybridMultilevel"/>
-    <w:tmpl w:val="27148562"/>
+    <w:tmpl w:val="E0F25CBE"/>
     <w:lvl w:ilvl="0" w:tplc="04090001">
       <w:start w:val="1"/>
       <w:numFmt w:val="bullet"/>
@@ -2508,10 +1747,14 @@
   <w:style w:type="paragraph" w:default="1" w:styleId="Normal">
     <w:name w:val="Normal"/>
     <w:qFormat/>
-    <w:rsid w:val="00A15119"/>
-    <w:rPr>
-      <w:rFonts w:ascii="Arial" w:hAnsi="Arial"/>
+    <w:rsid w:val="00C54A48"/>
+    <w:pPr>
+      <w:spacing w:line="288" w:lineRule="auto"/>
+    </w:pPr>
+    <w:rPr>
+      <w:rFonts w:ascii="Arial" w:hAnsi="Arial" w:cs="Arial"/>
       <w:color w:val="00000A"/>
+      <w:sz w:val="24"/>
       <w:szCs w:val="24"/>
       <w:lang w:eastAsia="en-US"/>
     </w:rPr>
@@ -2831,8 +2074,8 @@
     <w:qFormat/>
     <w:rsid w:val="00B843C1"/>
   </w:style>
-  <w:style w:type="character" w:styleId="UnresolvedMention">
-    <w:name w:val="Unresolved Mention"/>
+  <w:style w:type="character" w:customStyle="1" w:styleId="UnresolvedMention2">
+    <w:name w:val="Unresolved Mention2"/>
     <w:basedOn w:val="DefaultParagraphFont"/>
     <w:uiPriority w:val="99"/>
     <w:semiHidden/>
@@ -3124,7 +2367,7 @@
     <w:name w:val="Body Text"/>
     <w:basedOn w:val="Normal"/>
     <w:pPr>
-      <w:spacing w:after="140" w:line="288" w:lineRule="auto"/>
+      <w:spacing w:after="140"/>
     </w:pPr>
   </w:style>
   <w:style w:type="paragraph" w:styleId="List">
@@ -3142,7 +2385,6 @@
     <w:rPr>
       <w:i/>
       <w:iCs/>
-      <w:sz w:val="24"/>
     </w:rPr>
   </w:style>
   <w:style w:type="paragraph" w:customStyle="1" w:styleId="Index">
@@ -3161,7 +2403,6 @@
     <w:rsid w:val="00402C98"/>
     <w:pPr>
       <w:widowControl w:val="0"/>
-      <w:spacing w:line="288" w:lineRule="auto"/>
       <w:textAlignment w:val="center"/>
     </w:pPr>
     <w:rPr>
@@ -3261,7 +2502,6 @@
     <w:rsid w:val="006C1BB6"/>
     <w:rPr>
       <w:rFonts w:ascii="Times New Roman" w:hAnsi="Times New Roman"/>
-      <w:sz w:val="24"/>
     </w:rPr>
   </w:style>
   <w:style w:type="table" w:styleId="TableGrid">
@@ -3330,6 +2570,18 @@
     <w:rsid w:val="0058317A"/>
     <w:rPr>
       <w:vertAlign w:val="superscript"/>
+    </w:rPr>
+  </w:style>
+  <w:style w:type="character" w:styleId="UnresolvedMention">
+    <w:name w:val="Unresolved Mention"/>
+    <w:basedOn w:val="DefaultParagraphFont"/>
+    <w:uiPriority w:val="99"/>
+    <w:semiHidden/>
+    <w:unhideWhenUsed/>
+    <w:rsid w:val="00F035D3"/>
+    <w:rPr>
+      <w:color w:val="605E5C"/>
+      <w:shd w:val="clear" w:color="auto" w:fill="E1DFDD"/>
     </w:rPr>
   </w:style>
 </w:styles>
@@ -3625,7 +2877,7 @@
 </file>
 
 <file path=customXml/itemProps1.xml><?xml version="1.0" encoding="utf-8"?>
-<ds:datastoreItem xmlns:ds="http://schemas.openxmlformats.org/officeDocument/2006/customXml" ds:itemID="{A54DA807-F994-9044-BEEE-F680062B1EE2}">
+<ds:datastoreItem xmlns:ds="http://schemas.openxmlformats.org/officeDocument/2006/customXml" ds:itemID="{314A05AA-8599-6F4C-B0FA-E54CCCA27F85}">
   <ds:schemaRefs>
     <ds:schemaRef ds:uri="http://schemas.openxmlformats.org/officeDocument/2006/bibliography"/>
   </ds:schemaRefs>

</xml_diff>